<commit_message>
conclusion add in group document
</commit_message>
<xml_diff>
--- a/FinalProject/FinalProject/Documentation/Agile and Scrum group Document.docx
+++ b/FinalProject/FinalProject/Documentation/Agile and Scrum group Document.docx
@@ -1,6 +1,6 @@
 
 <file path=word/document.xml><?xml version="1.0" encoding="utf-8"?>
-<w:document xmlns:wpc="http://schemas.microsoft.com/office/word/2010/wordprocessingCanvas" xmlns:cx="http://schemas.microsoft.com/office/drawing/2014/chartex" xmlns:cx1="http://schemas.microsoft.com/office/drawing/2015/9/8/chartex" xmlns:cx2="http://schemas.microsoft.com/office/drawing/2015/10/21/chartex" xmlns:cx3="http://schemas.microsoft.com/office/drawing/2016/5/9/chartex" xmlns:cx4="http://schemas.microsoft.com/office/drawing/2016/5/10/chartex" xmlns:cx5="http://schemas.microsoft.com/office/drawing/2016/5/11/chartex" xmlns:cx6="http://schemas.microsoft.com/office/drawing/2016/5/12/chartex" xmlns:cx7="http://schemas.microsoft.com/office/drawing/2016/5/13/chartex" xmlns:cx8="http://schemas.microsoft.com/office/drawing/2016/5/14/chartex" xmlns:mc="http://schemas.openxmlformats.org/markup-compatibility/2006" xmlns:aink="http://schemas.microsoft.com/office/drawing/2016/ink" xmlns:am3d="http://schemas.microsoft.com/office/drawing/2017/model3d" xmlns:o="urn:schemas-microsoft-com:office:office" xmlns:r="http://schemas.openxmlformats.org/officeDocument/2006/relationships" xmlns:m="http://schemas.openxmlformats.org/officeDocument/2006/math" xmlns:v="urn:schemas-microsoft-com:vml" xmlns:wp14="http://schemas.microsoft.com/office/word/2010/wordprocessingDrawing" xmlns:wp="http://schemas.openxmlformats.org/drawingml/2006/wordprocessingDrawing" xmlns:w10="urn:schemas-microsoft-com:office:word" xmlns:w="http://schemas.openxmlformats.org/wordprocessingml/2006/main" xmlns:w14="http://schemas.microsoft.com/office/word/2010/wordml" xmlns:w15="http://schemas.microsoft.com/office/word/2012/wordml" xmlns:w16cex="http://schemas.microsoft.com/office/word/2018/wordml/cex" xmlns:w16cid="http://schemas.microsoft.com/office/word/2016/wordml/cid" xmlns:w16="http://schemas.microsoft.com/office/word/2018/wordml" xmlns:w16se="http://schemas.microsoft.com/office/word/2015/wordml/symex" xmlns:wpg="http://schemas.microsoft.com/office/word/2010/wordprocessingGroup" xmlns:wpi="http://schemas.microsoft.com/office/word/2010/wordprocessingInk" xmlns:wne="http://schemas.microsoft.com/office/word/2006/wordml" xmlns:wps="http://schemas.microsoft.com/office/word/2010/wordprocessingShape" mc:Ignorable="w14 w15 w16se w16cid w16 w16cex wp14">
+<w:document xmlns:wpc="http://schemas.microsoft.com/office/word/2010/wordprocessingCanvas" xmlns:cx="http://schemas.microsoft.com/office/drawing/2014/chartex" xmlns:cx1="http://schemas.microsoft.com/office/drawing/2015/9/8/chartex" xmlns:cx2="http://schemas.microsoft.com/office/drawing/2015/10/21/chartex" xmlns:cx3="http://schemas.microsoft.com/office/drawing/2016/5/9/chartex" xmlns:cx4="http://schemas.microsoft.com/office/drawing/2016/5/10/chartex" xmlns:cx5="http://schemas.microsoft.com/office/drawing/2016/5/11/chartex" xmlns:cx6="http://schemas.microsoft.com/office/drawing/2016/5/12/chartex" xmlns:cx7="http://schemas.microsoft.com/office/drawing/2016/5/13/chartex" xmlns:cx8="http://schemas.microsoft.com/office/drawing/2016/5/14/chartex" xmlns:mc="http://schemas.openxmlformats.org/markup-compatibility/2006" xmlns:aink="http://schemas.microsoft.com/office/drawing/2016/ink" xmlns:am3d="http://schemas.microsoft.com/office/drawing/2017/model3d" xmlns:o="urn:schemas-microsoft-com:office:office" xmlns:r="http://schemas.openxmlformats.org/officeDocument/2006/relationships" xmlns:m="http://schemas.openxmlformats.org/officeDocument/2006/math" xmlns:v="urn:schemas-microsoft-com:vml" xmlns:wp14="http://schemas.microsoft.com/office/word/2010/wordprocessingDrawing" xmlns:wp="http://schemas.openxmlformats.org/drawingml/2006/wordprocessingDrawing" xmlns:w10="urn:schemas-microsoft-com:office:word" xmlns:w="http://schemas.openxmlformats.org/wordprocessingml/2006/main" xmlns:w14="http://schemas.microsoft.com/office/word/2010/wordml" xmlns:w15="http://schemas.microsoft.com/office/word/2012/wordml" xmlns:w16cex="http://schemas.microsoft.com/office/word/2018/wordml/cex" xmlns:w16cid="http://schemas.microsoft.com/office/word/2016/wordml/cid" xmlns:w16="http://schemas.microsoft.com/office/word/2018/wordml" xmlns:w16sdtdh="http://schemas.microsoft.com/office/word/2020/wordml/sdtdatahash" xmlns:w16se="http://schemas.microsoft.com/office/word/2015/wordml/symex" xmlns:wpg="http://schemas.microsoft.com/office/word/2010/wordprocessingGroup" xmlns:wpi="http://schemas.microsoft.com/office/word/2010/wordprocessingInk" xmlns:wne="http://schemas.microsoft.com/office/word/2006/wordml" xmlns:wps="http://schemas.microsoft.com/office/word/2010/wordprocessingShape" mc:Ignorable="w14 w15 w16se w16cid w16 w16cex w16sdtdh wp14">
   <w:body>
     <w:p>
       <w:r>
@@ -891,14 +891,7 @@
           <w:sz w:val="40"/>
           <w:szCs w:val="40"/>
         </w:rPr>
-        <w:t>Home page</w:t>
-      </w:r>
-      <w:r>
-        <w:rPr>
-          <w:sz w:val="40"/>
-          <w:szCs w:val="40"/>
-        </w:rPr>
-        <w:t xml:space="preserve"> </w:t>
+        <w:t xml:space="preserve">Home page </w:t>
       </w:r>
     </w:p>
     <w:p>
@@ -2426,6 +2419,76 @@
         <w:t>Conclusion</w:t>
       </w:r>
     </w:p>
+    <w:p>
+      <w:pPr>
+        <w:rPr>
+          <w:sz w:val="36"/>
+          <w:szCs w:val="36"/>
+        </w:rPr>
+      </w:pPr>
+      <w:r>
+        <w:rPr>
+          <w:rFonts w:ascii="Arial" w:hAnsi="Arial" w:cs="Arial"/>
+          <w:color w:val="4D5156"/>
+          <w:sz w:val="36"/>
+          <w:szCs w:val="36"/>
+          <w:shd w:val="clear" w:color="auto" w:fill="FFFFFF"/>
+        </w:rPr>
+        <w:t>The main aim of </w:t>
+      </w:r>
+      <w:r>
+        <w:rPr>
+          <w:rStyle w:val="Emphasis"/>
+          <w:rFonts w:ascii="Arial" w:hAnsi="Arial" w:cs="Arial"/>
+          <w:i w:val="0"/>
+          <w:iCs w:val="0"/>
+          <w:color w:val="5F6368"/>
+          <w:sz w:val="36"/>
+          <w:szCs w:val="36"/>
+          <w:shd w:val="clear" w:color="auto" w:fill="FFFFFF"/>
+        </w:rPr>
+        <w:t>agile methodologies</w:t>
+      </w:r>
+      <w:r>
+        <w:rPr>
+          <w:rFonts w:ascii="Arial" w:hAnsi="Arial" w:cs="Arial"/>
+          <w:color w:val="4D5156"/>
+          <w:sz w:val="36"/>
+          <w:szCs w:val="36"/>
+          <w:shd w:val="clear" w:color="auto" w:fill="FFFFFF"/>
+        </w:rPr>
+        <w:t> is to deliver what is needed when it is needed and nothing more.</w:t>
+      </w:r>
+      <w:r>
+        <w:rPr>
+          <w:rFonts w:ascii="Arial" w:hAnsi="Arial" w:cs="Arial"/>
+          <w:color w:val="4D5156"/>
+          <w:sz w:val="36"/>
+          <w:szCs w:val="36"/>
+          <w:shd w:val="clear" w:color="auto" w:fill="FFFFFF"/>
+        </w:rPr>
+        <w:t xml:space="preserve"> To sum up, this application is mainly for the patient to access from home for their appointments which save their time additionally they will easily explain their condition to their doctor.</w:t>
+      </w:r>
+      <w:r>
+        <w:rPr>
+          <w:rFonts w:ascii="Arial" w:hAnsi="Arial" w:cs="Arial"/>
+          <w:color w:val="4D5156"/>
+          <w:sz w:val="36"/>
+          <w:szCs w:val="36"/>
+          <w:shd w:val="clear" w:color="auto" w:fill="FFFFFF"/>
+        </w:rPr>
+        <w:t xml:space="preserve"> If this application get chance to interact in market this will be suitable for the target audience and fulfil its main purpose.</w:t>
+      </w:r>
+    </w:p>
+    <w:p/>
+    <w:p>
+      <w:pPr>
+        <w:rPr>
+          <w:sz w:val="36"/>
+          <w:szCs w:val="36"/>
+        </w:rPr>
+      </w:pPr>
+    </w:p>
     <w:p/>
     <w:p/>
     <w:p>
@@ -2547,7 +2610,7 @@
 </file>
 
 <file path=word/endnotes.xml><?xml version="1.0" encoding="utf-8"?>
-<w:endnotes xmlns:wpc="http://schemas.microsoft.com/office/word/2010/wordprocessingCanvas" xmlns:cx="http://schemas.microsoft.com/office/drawing/2014/chartex" xmlns:cx1="http://schemas.microsoft.com/office/drawing/2015/9/8/chartex" xmlns:cx2="http://schemas.microsoft.com/office/drawing/2015/10/21/chartex" xmlns:cx3="http://schemas.microsoft.com/office/drawing/2016/5/9/chartex" xmlns:cx4="http://schemas.microsoft.com/office/drawing/2016/5/10/chartex" xmlns:cx5="http://schemas.microsoft.com/office/drawing/2016/5/11/chartex" xmlns:cx6="http://schemas.microsoft.com/office/drawing/2016/5/12/chartex" xmlns:cx7="http://schemas.microsoft.com/office/drawing/2016/5/13/chartex" xmlns:cx8="http://schemas.microsoft.com/office/drawing/2016/5/14/chartex" xmlns:mc="http://schemas.openxmlformats.org/markup-compatibility/2006" xmlns:aink="http://schemas.microsoft.com/office/drawing/2016/ink" xmlns:am3d="http://schemas.microsoft.com/office/drawing/2017/model3d" xmlns:o="urn:schemas-microsoft-com:office:office" xmlns:r="http://schemas.openxmlformats.org/officeDocument/2006/relationships" xmlns:m="http://schemas.openxmlformats.org/officeDocument/2006/math" xmlns:v="urn:schemas-microsoft-com:vml" xmlns:wp14="http://schemas.microsoft.com/office/word/2010/wordprocessingDrawing" xmlns:wp="http://schemas.openxmlformats.org/drawingml/2006/wordprocessingDrawing" xmlns:w10="urn:schemas-microsoft-com:office:word" xmlns:w="http://schemas.openxmlformats.org/wordprocessingml/2006/main" xmlns:w14="http://schemas.microsoft.com/office/word/2010/wordml" xmlns:w15="http://schemas.microsoft.com/office/word/2012/wordml" xmlns:w16cex="http://schemas.microsoft.com/office/word/2018/wordml/cex" xmlns:w16cid="http://schemas.microsoft.com/office/word/2016/wordml/cid" xmlns:w16="http://schemas.microsoft.com/office/word/2018/wordml" xmlns:w16se="http://schemas.microsoft.com/office/word/2015/wordml/symex" xmlns:wpg="http://schemas.microsoft.com/office/word/2010/wordprocessingGroup" xmlns:wpi="http://schemas.microsoft.com/office/word/2010/wordprocessingInk" xmlns:wne="http://schemas.microsoft.com/office/word/2006/wordml" xmlns:wps="http://schemas.microsoft.com/office/word/2010/wordprocessingShape" mc:Ignorable="w14 w15 w16se w16cid w16 w16cex wp14">
+<w:endnotes xmlns:wpc="http://schemas.microsoft.com/office/word/2010/wordprocessingCanvas" xmlns:cx="http://schemas.microsoft.com/office/drawing/2014/chartex" xmlns:cx1="http://schemas.microsoft.com/office/drawing/2015/9/8/chartex" xmlns:cx2="http://schemas.microsoft.com/office/drawing/2015/10/21/chartex" xmlns:cx3="http://schemas.microsoft.com/office/drawing/2016/5/9/chartex" xmlns:cx4="http://schemas.microsoft.com/office/drawing/2016/5/10/chartex" xmlns:cx5="http://schemas.microsoft.com/office/drawing/2016/5/11/chartex" xmlns:cx6="http://schemas.microsoft.com/office/drawing/2016/5/12/chartex" xmlns:cx7="http://schemas.microsoft.com/office/drawing/2016/5/13/chartex" xmlns:cx8="http://schemas.microsoft.com/office/drawing/2016/5/14/chartex" xmlns:mc="http://schemas.openxmlformats.org/markup-compatibility/2006" xmlns:aink="http://schemas.microsoft.com/office/drawing/2016/ink" xmlns:am3d="http://schemas.microsoft.com/office/drawing/2017/model3d" xmlns:o="urn:schemas-microsoft-com:office:office" xmlns:r="http://schemas.openxmlformats.org/officeDocument/2006/relationships" xmlns:m="http://schemas.openxmlformats.org/officeDocument/2006/math" xmlns:v="urn:schemas-microsoft-com:vml" xmlns:wp14="http://schemas.microsoft.com/office/word/2010/wordprocessingDrawing" xmlns:wp="http://schemas.openxmlformats.org/drawingml/2006/wordprocessingDrawing" xmlns:w10="urn:schemas-microsoft-com:office:word" xmlns:w="http://schemas.openxmlformats.org/wordprocessingml/2006/main" xmlns:w14="http://schemas.microsoft.com/office/word/2010/wordml" xmlns:w15="http://schemas.microsoft.com/office/word/2012/wordml" xmlns:w16cex="http://schemas.microsoft.com/office/word/2018/wordml/cex" xmlns:w16cid="http://schemas.microsoft.com/office/word/2016/wordml/cid" xmlns:w16="http://schemas.microsoft.com/office/word/2018/wordml" xmlns:w16sdtdh="http://schemas.microsoft.com/office/word/2020/wordml/sdtdatahash" xmlns:w16se="http://schemas.microsoft.com/office/word/2015/wordml/symex" xmlns:wpg="http://schemas.microsoft.com/office/word/2010/wordprocessingGroup" xmlns:wpi="http://schemas.microsoft.com/office/word/2010/wordprocessingInk" xmlns:wne="http://schemas.microsoft.com/office/word/2006/wordml" xmlns:wps="http://schemas.microsoft.com/office/word/2010/wordprocessingShape" mc:Ignorable="w14 w15 w16se w16cid w16 w16cex w16sdtdh wp14">
   <w:endnote w:type="separator" w:id="-1">
     <w:p>
       <w:pPr>
@@ -2572,7 +2635,7 @@
 </file>
 
 <file path=word/footnotes.xml><?xml version="1.0" encoding="utf-8"?>
-<w:footnotes xmlns:wpc="http://schemas.microsoft.com/office/word/2010/wordprocessingCanvas" xmlns:cx="http://schemas.microsoft.com/office/drawing/2014/chartex" xmlns:cx1="http://schemas.microsoft.com/office/drawing/2015/9/8/chartex" xmlns:cx2="http://schemas.microsoft.com/office/drawing/2015/10/21/chartex" xmlns:cx3="http://schemas.microsoft.com/office/drawing/2016/5/9/chartex" xmlns:cx4="http://schemas.microsoft.com/office/drawing/2016/5/10/chartex" xmlns:cx5="http://schemas.microsoft.com/office/drawing/2016/5/11/chartex" xmlns:cx6="http://schemas.microsoft.com/office/drawing/2016/5/12/chartex" xmlns:cx7="http://schemas.microsoft.com/office/drawing/2016/5/13/chartex" xmlns:cx8="http://schemas.microsoft.com/office/drawing/2016/5/14/chartex" xmlns:mc="http://schemas.openxmlformats.org/markup-compatibility/2006" xmlns:aink="http://schemas.microsoft.com/office/drawing/2016/ink" xmlns:am3d="http://schemas.microsoft.com/office/drawing/2017/model3d" xmlns:o="urn:schemas-microsoft-com:office:office" xmlns:r="http://schemas.openxmlformats.org/officeDocument/2006/relationships" xmlns:m="http://schemas.openxmlformats.org/officeDocument/2006/math" xmlns:v="urn:schemas-microsoft-com:vml" xmlns:wp14="http://schemas.microsoft.com/office/word/2010/wordprocessingDrawing" xmlns:wp="http://schemas.openxmlformats.org/drawingml/2006/wordprocessingDrawing" xmlns:w10="urn:schemas-microsoft-com:office:word" xmlns:w="http://schemas.openxmlformats.org/wordprocessingml/2006/main" xmlns:w14="http://schemas.microsoft.com/office/word/2010/wordml" xmlns:w15="http://schemas.microsoft.com/office/word/2012/wordml" xmlns:w16cex="http://schemas.microsoft.com/office/word/2018/wordml/cex" xmlns:w16cid="http://schemas.microsoft.com/office/word/2016/wordml/cid" xmlns:w16="http://schemas.microsoft.com/office/word/2018/wordml" xmlns:w16se="http://schemas.microsoft.com/office/word/2015/wordml/symex" xmlns:wpg="http://schemas.microsoft.com/office/word/2010/wordprocessingGroup" xmlns:wpi="http://schemas.microsoft.com/office/word/2010/wordprocessingInk" xmlns:wne="http://schemas.microsoft.com/office/word/2006/wordml" xmlns:wps="http://schemas.microsoft.com/office/word/2010/wordprocessingShape" mc:Ignorable="w14 w15 w16se w16cid w16 w16cex wp14">
+<w:footnotes xmlns:wpc="http://schemas.microsoft.com/office/word/2010/wordprocessingCanvas" xmlns:cx="http://schemas.microsoft.com/office/drawing/2014/chartex" xmlns:cx1="http://schemas.microsoft.com/office/drawing/2015/9/8/chartex" xmlns:cx2="http://schemas.microsoft.com/office/drawing/2015/10/21/chartex" xmlns:cx3="http://schemas.microsoft.com/office/drawing/2016/5/9/chartex" xmlns:cx4="http://schemas.microsoft.com/office/drawing/2016/5/10/chartex" xmlns:cx5="http://schemas.microsoft.com/office/drawing/2016/5/11/chartex" xmlns:cx6="http://schemas.microsoft.com/office/drawing/2016/5/12/chartex" xmlns:cx7="http://schemas.microsoft.com/office/drawing/2016/5/13/chartex" xmlns:cx8="http://schemas.microsoft.com/office/drawing/2016/5/14/chartex" xmlns:mc="http://schemas.openxmlformats.org/markup-compatibility/2006" xmlns:aink="http://schemas.microsoft.com/office/drawing/2016/ink" xmlns:am3d="http://schemas.microsoft.com/office/drawing/2017/model3d" xmlns:o="urn:schemas-microsoft-com:office:office" xmlns:r="http://schemas.openxmlformats.org/officeDocument/2006/relationships" xmlns:m="http://schemas.openxmlformats.org/officeDocument/2006/math" xmlns:v="urn:schemas-microsoft-com:vml" xmlns:wp14="http://schemas.microsoft.com/office/word/2010/wordprocessingDrawing" xmlns:wp="http://schemas.openxmlformats.org/drawingml/2006/wordprocessingDrawing" xmlns:w10="urn:schemas-microsoft-com:office:word" xmlns:w="http://schemas.openxmlformats.org/wordprocessingml/2006/main" xmlns:w14="http://schemas.microsoft.com/office/word/2010/wordml" xmlns:w15="http://schemas.microsoft.com/office/word/2012/wordml" xmlns:w16cex="http://schemas.microsoft.com/office/word/2018/wordml/cex" xmlns:w16cid="http://schemas.microsoft.com/office/word/2016/wordml/cid" xmlns:w16="http://schemas.microsoft.com/office/word/2018/wordml" xmlns:w16sdtdh="http://schemas.microsoft.com/office/word/2020/wordml/sdtdatahash" xmlns:w16se="http://schemas.microsoft.com/office/word/2015/wordml/symex" xmlns:wpg="http://schemas.microsoft.com/office/word/2010/wordprocessingGroup" xmlns:wpi="http://schemas.microsoft.com/office/word/2010/wordprocessingInk" xmlns:wne="http://schemas.microsoft.com/office/word/2006/wordml" xmlns:wps="http://schemas.microsoft.com/office/word/2010/wordprocessingShape" mc:Ignorable="w14 w15 w16se w16cid w16 w16cex w16sdtdh wp14">
   <w:footnote w:type="separator" w:id="-1">
     <w:p>
       <w:pPr>
@@ -2597,7 +2660,7 @@
 </file>
 
 <file path=word/numbering.xml><?xml version="1.0" encoding="utf-8"?>
-<w:numbering xmlns:wpc="http://schemas.microsoft.com/office/word/2010/wordprocessingCanvas" xmlns:cx="http://schemas.microsoft.com/office/drawing/2014/chartex" xmlns:cx1="http://schemas.microsoft.com/office/drawing/2015/9/8/chartex" xmlns:cx2="http://schemas.microsoft.com/office/drawing/2015/10/21/chartex" xmlns:cx3="http://schemas.microsoft.com/office/drawing/2016/5/9/chartex" xmlns:cx4="http://schemas.microsoft.com/office/drawing/2016/5/10/chartex" xmlns:cx5="http://schemas.microsoft.com/office/drawing/2016/5/11/chartex" xmlns:cx6="http://schemas.microsoft.com/office/drawing/2016/5/12/chartex" xmlns:cx7="http://schemas.microsoft.com/office/drawing/2016/5/13/chartex" xmlns:cx8="http://schemas.microsoft.com/office/drawing/2016/5/14/chartex" xmlns:mc="http://schemas.openxmlformats.org/markup-compatibility/2006" xmlns:aink="http://schemas.microsoft.com/office/drawing/2016/ink" xmlns:am3d="http://schemas.microsoft.com/office/drawing/2017/model3d" xmlns:o="urn:schemas-microsoft-com:office:office" xmlns:r="http://schemas.openxmlformats.org/officeDocument/2006/relationships" xmlns:m="http://schemas.openxmlformats.org/officeDocument/2006/math" xmlns:v="urn:schemas-microsoft-com:vml" xmlns:wp14="http://schemas.microsoft.com/office/word/2010/wordprocessingDrawing" xmlns:wp="http://schemas.openxmlformats.org/drawingml/2006/wordprocessingDrawing" xmlns:w10="urn:schemas-microsoft-com:office:word" xmlns:w="http://schemas.openxmlformats.org/wordprocessingml/2006/main" xmlns:w14="http://schemas.microsoft.com/office/word/2010/wordml" xmlns:w15="http://schemas.microsoft.com/office/word/2012/wordml" xmlns:w16cex="http://schemas.microsoft.com/office/word/2018/wordml/cex" xmlns:w16cid="http://schemas.microsoft.com/office/word/2016/wordml/cid" xmlns:w16="http://schemas.microsoft.com/office/word/2018/wordml" xmlns:w16se="http://schemas.microsoft.com/office/word/2015/wordml/symex" xmlns:wpg="http://schemas.microsoft.com/office/word/2010/wordprocessingGroup" xmlns:wpi="http://schemas.microsoft.com/office/word/2010/wordprocessingInk" xmlns:wne="http://schemas.microsoft.com/office/word/2006/wordml" xmlns:wps="http://schemas.microsoft.com/office/word/2010/wordprocessingShape" mc:Ignorable="w14 w15 w16se w16cid w16 w16cex wp14">
+<w:numbering xmlns:wpc="http://schemas.microsoft.com/office/word/2010/wordprocessingCanvas" xmlns:cx="http://schemas.microsoft.com/office/drawing/2014/chartex" xmlns:cx1="http://schemas.microsoft.com/office/drawing/2015/9/8/chartex" xmlns:cx2="http://schemas.microsoft.com/office/drawing/2015/10/21/chartex" xmlns:cx3="http://schemas.microsoft.com/office/drawing/2016/5/9/chartex" xmlns:cx4="http://schemas.microsoft.com/office/drawing/2016/5/10/chartex" xmlns:cx5="http://schemas.microsoft.com/office/drawing/2016/5/11/chartex" xmlns:cx6="http://schemas.microsoft.com/office/drawing/2016/5/12/chartex" xmlns:cx7="http://schemas.microsoft.com/office/drawing/2016/5/13/chartex" xmlns:cx8="http://schemas.microsoft.com/office/drawing/2016/5/14/chartex" xmlns:mc="http://schemas.openxmlformats.org/markup-compatibility/2006" xmlns:aink="http://schemas.microsoft.com/office/drawing/2016/ink" xmlns:am3d="http://schemas.microsoft.com/office/drawing/2017/model3d" xmlns:o="urn:schemas-microsoft-com:office:office" xmlns:r="http://schemas.openxmlformats.org/officeDocument/2006/relationships" xmlns:m="http://schemas.openxmlformats.org/officeDocument/2006/math" xmlns:v="urn:schemas-microsoft-com:vml" xmlns:wp14="http://schemas.microsoft.com/office/word/2010/wordprocessingDrawing" xmlns:wp="http://schemas.openxmlformats.org/drawingml/2006/wordprocessingDrawing" xmlns:w10="urn:schemas-microsoft-com:office:word" xmlns:w="http://schemas.openxmlformats.org/wordprocessingml/2006/main" xmlns:w14="http://schemas.microsoft.com/office/word/2010/wordml" xmlns:w15="http://schemas.microsoft.com/office/word/2012/wordml" xmlns:w16cex="http://schemas.microsoft.com/office/word/2018/wordml/cex" xmlns:w16cid="http://schemas.microsoft.com/office/word/2016/wordml/cid" xmlns:w16="http://schemas.microsoft.com/office/word/2018/wordml" xmlns:w16sdtdh="http://schemas.microsoft.com/office/word/2020/wordml/sdtdatahash" xmlns:w16se="http://schemas.microsoft.com/office/word/2015/wordml/symex" xmlns:wpg="http://schemas.microsoft.com/office/word/2010/wordprocessingGroup" xmlns:wpi="http://schemas.microsoft.com/office/word/2010/wordprocessingInk" xmlns:wne="http://schemas.microsoft.com/office/word/2006/wordml" xmlns:wps="http://schemas.microsoft.com/office/word/2010/wordprocessingShape" mc:Ignorable="w14 w15 w16se w16cid w16 w16cex w16sdtdh wp14">
   <w:abstractNum w:abstractNumId="0" w15:restartNumberingAfterBreak="0">
     <w:nsid w:val="41366824"/>
     <w:multiLevelType w:val="hybridMultilevel"/>
@@ -2718,7 +2781,7 @@
 </file>
 
 <file path=word/styles.xml><?xml version="1.0" encoding="utf-8"?>
-<w:styles xmlns:mc="http://schemas.openxmlformats.org/markup-compatibility/2006" xmlns:r="http://schemas.openxmlformats.org/officeDocument/2006/relationships" xmlns:w="http://schemas.openxmlformats.org/wordprocessingml/2006/main" xmlns:w14="http://schemas.microsoft.com/office/word/2010/wordml" xmlns:w15="http://schemas.microsoft.com/office/word/2012/wordml" xmlns:w16cex="http://schemas.microsoft.com/office/word/2018/wordml/cex" xmlns:w16cid="http://schemas.microsoft.com/office/word/2016/wordml/cid" xmlns:w16="http://schemas.microsoft.com/office/word/2018/wordml" xmlns:w16se="http://schemas.microsoft.com/office/word/2015/wordml/symex" mc:Ignorable="w14 w15 w16se w16cid w16 w16cex">
+<w:styles xmlns:mc="http://schemas.openxmlformats.org/markup-compatibility/2006" xmlns:r="http://schemas.openxmlformats.org/officeDocument/2006/relationships" xmlns:w="http://schemas.openxmlformats.org/wordprocessingml/2006/main" xmlns:w14="http://schemas.microsoft.com/office/word/2010/wordml" xmlns:w15="http://schemas.microsoft.com/office/word/2012/wordml" xmlns:w16cex="http://schemas.microsoft.com/office/word/2018/wordml/cex" xmlns:w16cid="http://schemas.microsoft.com/office/word/2016/wordml/cid" xmlns:w16="http://schemas.microsoft.com/office/word/2018/wordml" xmlns:w16sdtdh="http://schemas.microsoft.com/office/word/2020/wordml/sdtdatahash" xmlns:w16se="http://schemas.microsoft.com/office/word/2015/wordml/symex" mc:Ignorable="w14 w15 w16se w16cid w16 w16cex w16sdtdh">
   <w:docDefaults>
     <w:rPrDefault>
       <w:rPr>
@@ -3345,6 +3408,17 @@
     <w:uiPriority w:val="99"/>
     <w:rsid w:val="002977D5"/>
   </w:style>
+  <w:style w:type="character" w:styleId="Emphasis">
+    <w:name w:val="Emphasis"/>
+    <w:basedOn w:val="DefaultParagraphFont"/>
+    <w:uiPriority w:val="20"/>
+    <w:qFormat/>
+    <w:rsid w:val="00CB3805"/>
+    <w:rPr>
+      <w:i/>
+      <w:iCs/>
+    </w:rPr>
+  </w:style>
 </w:styles>
 </file>
 

</xml_diff>